<commit_message>
Aula 2 - surdez
</commit_message>
<xml_diff>
--- a/Formação HTML && CSS3/Acessibilidade/Acessibilidade e Inclusão - Alura.docx
+++ b/Formação HTML && CSS3/Acessibilidade/Acessibilidade e Inclusão - Alura.docx
@@ -663,9 +663,12 @@
         </w:numPr>
         <w:jc w:val="both"/>
         <w:rPr>
-          <w:rFonts w:ascii="Times New Roman" w:hAnsi="Times New Roman" w:cs="Times New Roman"/>
-          <w:sz w:val="24"/>
-          <w:szCs w:val="24"/>
+          <w:rStyle w:val="Hyperlink"/>
+          <w:rFonts w:ascii="Times New Roman" w:hAnsi="Times New Roman" w:cs="Times New Roman"/>
+          <w:color w:val="auto"/>
+          <w:sz w:val="24"/>
+          <w:szCs w:val="24"/>
+          <w:u w:val="none"/>
         </w:rPr>
       </w:pPr>
       <w:r>
@@ -687,6 +690,54 @@
           <w:t>https://www.figma.com/file/dnZ6RF6yhOdRZlRIbNv4ejlk/Apeperia-projeto-inicial</w:t>
         </w:r>
       </w:hyperlink>
+    </w:p>
+    <w:p>
+      <w:pPr>
+        <w:pStyle w:val="PargrafodaLista"/>
+        <w:ind w:left="1080"/>
+        <w:jc w:val="both"/>
+        <w:rPr>
+          <w:rFonts w:ascii="Times New Roman" w:hAnsi="Times New Roman" w:cs="Times New Roman"/>
+          <w:sz w:val="24"/>
+          <w:szCs w:val="24"/>
+        </w:rPr>
+      </w:pPr>
+    </w:p>
+    <w:p>
+      <w:pPr>
+        <w:pStyle w:val="PargrafodaLista"/>
+        <w:numPr>
+          <w:ilvl w:val="0"/>
+          <w:numId w:val="1"/>
+        </w:numPr>
+        <w:jc w:val="both"/>
+        <w:rPr>
+          <w:rFonts w:ascii="Times New Roman" w:hAnsi="Times New Roman" w:cs="Times New Roman"/>
+          <w:sz w:val="24"/>
+          <w:szCs w:val="24"/>
+        </w:rPr>
+      </w:pPr>
+      <w:r>
+        <w:rPr>
+          <w:rFonts w:ascii="Times New Roman" w:hAnsi="Times New Roman" w:cs="Times New Roman"/>
+          <w:b/>
+          <w:bCs/>
+          <w:sz w:val="24"/>
+          <w:szCs w:val="24"/>
+          <w:u w:val="single"/>
+        </w:rPr>
+        <w:t>Aula 2 – Surdez</w:t>
+      </w:r>
+      <w:r>
+        <w:rPr>
+          <w:rFonts w:ascii="Times New Roman" w:hAnsi="Times New Roman" w:cs="Times New Roman"/>
+          <w:b/>
+          <w:bCs/>
+          <w:sz w:val="24"/>
+          <w:szCs w:val="24"/>
+        </w:rPr>
+        <w:t>:</w:t>
+      </w:r>
     </w:p>
     <w:p>
       <w:pPr>

</xml_diff>

<commit_message>
Novo módulo de acessibilidade
Estou iniciando o novo módulo de acessibilidade web, onde vamos começar o front-end visto no primeiro módulo explicativo de acessibilidade.
Já criei pastas e arquivos referentes a primeira aula
</commit_message>
<xml_diff>
--- a/Formação HTML && CSS3/Acessibilidade/Acessibilidade e Inclusão - Alura.docx
+++ b/Formação HTML && CSS3/Acessibilidade/Acessibilidade e Inclusão - Alura.docx
@@ -1183,6 +1183,34 @@
           <w:szCs w:val="24"/>
         </w:rPr>
       </w:pPr>
+      <w:r>
+        <w:rPr>
+          <w:rFonts w:ascii="Times New Roman" w:hAnsi="Times New Roman" w:cs="Times New Roman"/>
+          <w:sz w:val="24"/>
+          <w:szCs w:val="24"/>
+        </w:rPr>
+        <w:lastRenderedPageBreak/>
+        <w:t xml:space="preserve"> </w:t>
+      </w:r>
+      <w:r>
+        <w:rPr>
+          <w:rFonts w:ascii="Times New Roman" w:hAnsi="Times New Roman" w:cs="Times New Roman"/>
+          <w:sz w:val="24"/>
+          <w:szCs w:val="24"/>
+        </w:rPr>
+        <w:t xml:space="preserve"> Projeto final do curso: </w:t>
+      </w:r>
+      <w:hyperlink r:id="rId13" w:history="1">
+        <w:r>
+          <w:rPr>
+            <w:rStyle w:val="Hyperlink"/>
+            <w:rFonts w:ascii="Times New Roman" w:hAnsi="Times New Roman" w:cs="Times New Roman"/>
+            <w:sz w:val="24"/>
+            <w:szCs w:val="24"/>
+          </w:rPr>
+          <w:t>https://www.figma.com/file/YttMttaClJrHE6adJv8kkJ/Apeperia-5-5-Def-Fisica</w:t>
+        </w:r>
+      </w:hyperlink>
       <w:r>
         <w:rPr>
           <w:rFonts w:ascii="Times New Roman" w:hAnsi="Times New Roman" w:cs="Times New Roman"/>

</xml_diff>